<commit_message>
Fix genome-wide pathway counts in reviewer response summary
Filled in missing ALDEx2 and MaAsLin2 genome-wide significance counts
that were previously listed as "—". Batch correction dramatically
increases significant pathways: ALDEx2 0→3, DESeq2 11→16, MaAsLin2
0→21 at FDR < 0.1.

Co-Authored-By: Claude Opus 4.6 <noreply@anthropic.com>
</commit_message>
<xml_diff>
--- a/Reviewer_Response_Summary.docx
+++ b/Reviewer_Response_Summary.docx
@@ -1703,6 +1703,52 @@
               <w:pStyle w:val="Compact"/>
             </w:pPr>
             <w:r>
+              <w:t xml:space="preserve">373</w:t>
+            </w:r>
+          </w:p>
+        </w:tc>
+        <w:tc>
+          <w:tcPr/>
+          <w:p>
+            <w:pPr>
+              <w:pStyle w:val="Compact"/>
+            </w:pPr>
+            <w:r>
+              <w:t xml:space="preserve">0</w:t>
+            </w:r>
+          </w:p>
+        </w:tc>
+        <w:tc>
+          <w:tcPr/>
+          <w:p>
+            <w:pPr>
+              <w:pStyle w:val="Compact"/>
+            </w:pPr>
+            <w:r>
+              <w:t xml:space="preserve">5</w:t>
+            </w:r>
+          </w:p>
+        </w:tc>
+      </w:tr>
+      <w:tr>
+        <w:tc>
+          <w:tcPr/>
+          <w:p>
+            <w:pPr>
+              <w:pStyle w:val="Compact"/>
+            </w:pPr>
+            <w:r>
+              <w:t xml:space="preserve">ALDEx2 GLM (batch-corrected)</w:t>
+            </w:r>
+          </w:p>
+        </w:tc>
+        <w:tc>
+          <w:tcPr/>
+          <w:p>
+            <w:pPr>
+              <w:pStyle w:val="Compact"/>
+            </w:pPr>
+            <w:r>
               <w:t xml:space="preserve">369</w:t>
             </w:r>
           </w:p>
@@ -1714,6 +1760,144 @@
               <w:pStyle w:val="Compact"/>
             </w:pPr>
             <w:r>
+              <w:t xml:space="preserve">3</w:t>
+            </w:r>
+          </w:p>
+        </w:tc>
+        <w:tc>
+          <w:tcPr/>
+          <w:p>
+            <w:pPr>
+              <w:pStyle w:val="Compact"/>
+            </w:pPr>
+            <w:r>
+              <w:t xml:space="preserve">19</w:t>
+            </w:r>
+          </w:p>
+        </w:tc>
+      </w:tr>
+      <w:tr>
+        <w:tc>
+          <w:tcPr/>
+          <w:p>
+            <w:pPr>
+              <w:pStyle w:val="Compact"/>
+            </w:pPr>
+            <w:r>
+              <w:t xml:space="preserve">DESeq2 (no batch)</w:t>
+            </w:r>
+          </w:p>
+        </w:tc>
+        <w:tc>
+          <w:tcPr/>
+          <w:p>
+            <w:pPr>
+              <w:pStyle w:val="Compact"/>
+            </w:pPr>
+            <w:r>
+              <w:t xml:space="preserve">328</w:t>
+            </w:r>
+          </w:p>
+        </w:tc>
+        <w:tc>
+          <w:tcPr/>
+          <w:p>
+            <w:pPr>
+              <w:pStyle w:val="Compact"/>
+            </w:pPr>
+            <w:r>
+              <w:t xml:space="preserve">11</w:t>
+            </w:r>
+          </w:p>
+        </w:tc>
+        <w:tc>
+          <w:tcPr/>
+          <w:p>
+            <w:pPr>
+              <w:pStyle w:val="Compact"/>
+            </w:pPr>
+            <w:r>
+              <w:t xml:space="preserve">14</w:t>
+            </w:r>
+          </w:p>
+        </w:tc>
+      </w:tr>
+      <w:tr>
+        <w:tc>
+          <w:tcPr/>
+          <w:p>
+            <w:pPr>
+              <w:pStyle w:val="Compact"/>
+            </w:pPr>
+            <w:r>
+              <w:t xml:space="preserve">DESeq2 (batch-corrected)</w:t>
+            </w:r>
+          </w:p>
+        </w:tc>
+        <w:tc>
+          <w:tcPr/>
+          <w:p>
+            <w:pPr>
+              <w:pStyle w:val="Compact"/>
+            </w:pPr>
+            <w:r>
+              <w:t xml:space="preserve">328</w:t>
+            </w:r>
+          </w:p>
+        </w:tc>
+        <w:tc>
+          <w:tcPr/>
+          <w:p>
+            <w:pPr>
+              <w:pStyle w:val="Compact"/>
+            </w:pPr>
+            <w:r>
+              <w:t xml:space="preserve">16</w:t>
+            </w:r>
+          </w:p>
+        </w:tc>
+        <w:tc>
+          <w:tcPr/>
+          <w:p>
+            <w:pPr>
+              <w:pStyle w:val="Compact"/>
+            </w:pPr>
+            <w:r>
+              <w:t xml:space="preserve">23</w:t>
+            </w:r>
+          </w:p>
+        </w:tc>
+      </w:tr>
+      <w:tr>
+        <w:tc>
+          <w:tcPr/>
+          <w:p>
+            <w:pPr>
+              <w:pStyle w:val="Compact"/>
+            </w:pPr>
+            <w:r>
+              <w:t xml:space="preserve">MaAsLin2 (no batch)</w:t>
+            </w:r>
+          </w:p>
+        </w:tc>
+        <w:tc>
+          <w:tcPr/>
+          <w:p>
+            <w:pPr>
+              <w:pStyle w:val="Compact"/>
+            </w:pPr>
+            <w:r>
+              <w:t xml:space="preserve">310</w:t>
+            </w:r>
+          </w:p>
+        </w:tc>
+        <w:tc>
+          <w:tcPr/>
+          <w:p>
+            <w:pPr>
+              <w:pStyle w:val="Compact"/>
+            </w:pPr>
+            <w:r>
               <w:t xml:space="preserve">0</w:t>
             </w:r>
           </w:p>
@@ -1725,158 +1909,20 @@
               <w:pStyle w:val="Compact"/>
             </w:pPr>
             <w:r>
-              <w:t xml:space="preserve">—</w:t>
-            </w:r>
-          </w:p>
-        </w:tc>
-      </w:tr>
-      <w:tr>
-        <w:tc>
-          <w:tcPr/>
-          <w:p>
-            <w:pPr>
-              <w:pStyle w:val="Compact"/>
-            </w:pPr>
-            <w:r>
-              <w:t xml:space="preserve">ALDEx2 GLM (batch-corrected)</w:t>
-            </w:r>
-          </w:p>
-        </w:tc>
-        <w:tc>
-          <w:tcPr/>
-          <w:p>
-            <w:pPr>
-              <w:pStyle w:val="Compact"/>
-            </w:pPr>
-            <w:r>
-              <w:t xml:space="preserve">369</w:t>
-            </w:r>
-          </w:p>
-        </w:tc>
-        <w:tc>
-          <w:tcPr/>
-          <w:p>
-            <w:pPr>
-              <w:pStyle w:val="Compact"/>
-            </w:pPr>
-            <w:r>
-              <w:t xml:space="preserve">—</w:t>
-            </w:r>
-          </w:p>
-        </w:tc>
-        <w:tc>
-          <w:tcPr/>
-          <w:p>
-            <w:pPr>
-              <w:pStyle w:val="Compact"/>
-            </w:pPr>
-            <w:r>
-              <w:t xml:space="preserve">—</w:t>
-            </w:r>
-          </w:p>
-        </w:tc>
-      </w:tr>
-      <w:tr>
-        <w:tc>
-          <w:tcPr/>
-          <w:p>
-            <w:pPr>
-              <w:pStyle w:val="Compact"/>
-            </w:pPr>
-            <w:r>
-              <w:t xml:space="preserve">DESeq2 (no batch)</w:t>
-            </w:r>
-          </w:p>
-        </w:tc>
-        <w:tc>
-          <w:tcPr/>
-          <w:p>
-            <w:pPr>
-              <w:pStyle w:val="Compact"/>
-            </w:pPr>
-            <w:r>
-              <w:t xml:space="preserve">328</w:t>
-            </w:r>
-          </w:p>
-        </w:tc>
-        <w:tc>
-          <w:tcPr/>
-          <w:p>
-            <w:pPr>
-              <w:pStyle w:val="Compact"/>
-            </w:pPr>
-            <w:r>
-              <w:t xml:space="preserve">11</w:t>
-            </w:r>
-          </w:p>
-        </w:tc>
-        <w:tc>
-          <w:tcPr/>
-          <w:p>
-            <w:pPr>
-              <w:pStyle w:val="Compact"/>
-            </w:pPr>
-            <w:r>
-              <w:t xml:space="preserve">14</w:t>
-            </w:r>
-          </w:p>
-        </w:tc>
-      </w:tr>
-      <w:tr>
-        <w:tc>
-          <w:tcPr/>
-          <w:p>
-            <w:pPr>
-              <w:pStyle w:val="Compact"/>
-            </w:pPr>
-            <w:r>
-              <w:t xml:space="preserve">DESeq2 (batch-corrected)</w:t>
-            </w:r>
-          </w:p>
-        </w:tc>
-        <w:tc>
-          <w:tcPr/>
-          <w:p>
-            <w:pPr>
-              <w:pStyle w:val="Compact"/>
-            </w:pPr>
-            <w:r>
-              <w:t xml:space="preserve">328</w:t>
-            </w:r>
-          </w:p>
-        </w:tc>
-        <w:tc>
-          <w:tcPr/>
-          <w:p>
-            <w:pPr>
-              <w:pStyle w:val="Compact"/>
-            </w:pPr>
-            <w:r>
-              <w:t xml:space="preserve">12</w:t>
-            </w:r>
-          </w:p>
-        </w:tc>
-        <w:tc>
-          <w:tcPr/>
-          <w:p>
-            <w:pPr>
-              <w:pStyle w:val="Compact"/>
-            </w:pPr>
-            <w:r>
-              <w:t xml:space="preserve">19</w:t>
-            </w:r>
-          </w:p>
-        </w:tc>
-      </w:tr>
-      <w:tr>
-        <w:tc>
-          <w:tcPr/>
-          <w:p>
-            <w:pPr>
-              <w:pStyle w:val="Compact"/>
-            </w:pPr>
-            <w:r>
-              <w:t xml:space="preserve">MaAsLin2 (no batch)</w:t>
+              <w:t xml:space="preserve">3</w:t>
+            </w:r>
+          </w:p>
+        </w:tc>
+      </w:tr>
+      <w:tr>
+        <w:tc>
+          <w:tcPr/>
+          <w:p>
+            <w:pPr>
+              <w:pStyle w:val="Compact"/>
+            </w:pPr>
+            <w:r>
+              <w:t xml:space="preserve">MaAsLin2 (batch-corrected)</w:t>
             </w:r>
           </w:p>
         </w:tc>
@@ -1898,64 +1944,18 @@
               <w:pStyle w:val="Compact"/>
             </w:pPr>
             <w:r>
-              <w:t xml:space="preserve">0</w:t>
-            </w:r>
-          </w:p>
-        </w:tc>
-        <w:tc>
-          <w:tcPr/>
-          <w:p>
-            <w:pPr>
-              <w:pStyle w:val="Compact"/>
-            </w:pPr>
-            <w:r>
-              <w:t xml:space="preserve">—</w:t>
-            </w:r>
-          </w:p>
-        </w:tc>
-      </w:tr>
-      <w:tr>
-        <w:tc>
-          <w:tcPr/>
-          <w:p>
-            <w:pPr>
-              <w:pStyle w:val="Compact"/>
-            </w:pPr>
-            <w:r>
-              <w:t xml:space="preserve">MaAsLin2 (batch-corrected)</w:t>
-            </w:r>
-          </w:p>
-        </w:tc>
-        <w:tc>
-          <w:tcPr/>
-          <w:p>
-            <w:pPr>
-              <w:pStyle w:val="Compact"/>
-            </w:pPr>
-            <w:r>
-              <w:t xml:space="preserve">310</w:t>
-            </w:r>
-          </w:p>
-        </w:tc>
-        <w:tc>
-          <w:tcPr/>
-          <w:p>
-            <w:pPr>
-              <w:pStyle w:val="Compact"/>
-            </w:pPr>
-            <w:r>
-              <w:t xml:space="preserve">—</w:t>
-            </w:r>
-          </w:p>
-        </w:tc>
-        <w:tc>
-          <w:tcPr/>
-          <w:p>
-            <w:pPr>
-              <w:pStyle w:val="Compact"/>
-            </w:pPr>
-            <w:r>
-              <w:t xml:space="preserve">—</w:t>
+              <w:t xml:space="preserve">21</w:t>
+            </w:r>
+          </w:p>
+        </w:tc>
+        <w:tc>
+          <w:tcPr/>
+          <w:p>
+            <w:pPr>
+              <w:pStyle w:val="Compact"/>
+            </w:pPr>
+            <w:r>
+              <w:t xml:space="preserve">26</w:t>
             </w:r>
           </w:p>
         </w:tc>
@@ -1976,7 +1976,7 @@
         <w:t xml:space="preserve"> </w:t>
       </w:r>
       <w:r>
-        <w:t xml:space="preserve">No method finds genome-wide FDR-significant B6 pathways in an untargeted analysis of DY vs DO. However, targeted B6 analysis (Section 3) reveals a robust signal. Batch-corrected DESeq2 identifies 12 pathways at FDR &lt; 0.1.</w:t>
+        <w:t xml:space="preserve">Batch correction dramatically increases the number of genome-wide significant pathways across all three methods (ALDEx2: 0→3, DESeq2: 11→16, MaAsLin2: 0→21 at FDR &lt; 0.1), confirming that batch effects were masking real biological signal. B6 pathways are not among the genome-wide FDR-significant hits in an untargeted analysis; however, targeted B6 analysis (Section 3) reveals a robust signal confirmed across 4/5 methods.</w:t>
       </w:r>
     </w:p>
     <w:bookmarkEnd w:id="21"/>
@@ -6189,29 +6189,29 @@
                 <w:b/>
                 <w:bCs/>
               </w:rPr>
-              <w:t xml:space="preserve">DESeq2 (batch-corrected)</w:t>
-            </w:r>
-          </w:p>
-        </w:tc>
-        <w:tc>
-          <w:tcPr/>
-          <w:p>
-            <w:pPr>
-              <w:pStyle w:val="Compact"/>
-            </w:pPr>
-            <w:r>
-              <w:t xml:space="preserve">12 pathways differ DY vs DO (FDR &lt; 0.1)</w:t>
-            </w:r>
-          </w:p>
-        </w:tc>
-        <w:tc>
-          <w:tcPr/>
-          <w:p>
-            <w:pPr>
-              <w:pStyle w:val="Compact"/>
-            </w:pPr>
-            <w:r>
-              <w:t xml:space="preserve">Batch correction reveals additional signal</w:t>
+              <w:t xml:space="preserve">Genome-wide (batch-corrected)</w:t>
+            </w:r>
+          </w:p>
+        </w:tc>
+        <w:tc>
+          <w:tcPr/>
+          <w:p>
+            <w:pPr>
+              <w:pStyle w:val="Compact"/>
+            </w:pPr>
+            <w:r>
+              <w:t xml:space="preserve">ALDEx2: 3, DESeq2: 16, MaAsLin2: 21 pathways (FDR &lt; 0.1)</w:t>
+            </w:r>
+          </w:p>
+        </w:tc>
+        <w:tc>
+          <w:tcPr/>
+          <w:p>
+            <w:pPr>
+              <w:pStyle w:val="Compact"/>
+            </w:pPr>
+            <w:r>
+              <w:t xml:space="preserve">Batch correction reveals widespread additional signal</w:t>
             </w:r>
           </w:p>
         </w:tc>

</xml_diff>